<commit_message>
How to export the jpeg...
</commit_message>
<xml_diff>
--- a/TraysFastUpdate/wwwroot/files/A001/A001.docx
+++ b/TraysFastUpdate/wwwroot/files/A001/A001.docx
@@ -1166,7 +1166,7 @@
                     <pic:cNvPicPr/>
                   </pic:nvPicPr>
                   <pic:blipFill>
-                    <a:blip r:embed="R76010a952f4b428f"/>
+                    <a:blip r:embed="R45813d98ebb74d98"/>
                     <a:stretch>
                       <a:fillRect/>
                     </a:stretch>
@@ -1306,7 +1306,7 @@
                     <pic:cNvPicPr/>
                   </pic:nvPicPr>
                   <pic:blipFill>
-                    <a:blip r:embed="R191d63d7f4104eb5"/>
+                    <a:blip r:embed="R53610d6570eb4998"/>
                     <a:stretch>
                       <a:fillRect/>
                     </a:stretch>

</xml_diff>